<commit_message>
Update 9/23/2023 8:42PM EST
Updates as of 8:42PM EST on 9/23/2023.
</commit_message>
<xml_diff>
--- a/&ILLEGAL CORRELATIONS/20230923 - Global United Defense, Inc. - Illegal Correlations Prevention Security Systems - v1.0.1.6.docx
+++ b/&ILLEGAL CORRELATIONS/20230923 - Global United Defense, Inc. - Illegal Correlations Prevention Security Systems - v1.0.1.6.docx
@@ -195,7 +195,7 @@
           <w:sz w:val="28"/>
           <w:szCs w:val="28"/>
         </w:rPr>
-        <w:t>9/23/2023 5:44:17 PM</w:t>
+        <w:t>9/23/2023 8:40:22 PM</w:t>
       </w:r>
     </w:p>
     <w:p>
@@ -712,7 +712,15 @@
           <w:bCs/>
           <w:color w:val="FF0000"/>
         </w:rPr>
-        <w:t xml:space="preserve">CLITORIS </w:t>
+        <w:t>ABDOMIN</w:t>
+      </w:r>
+      <w:r>
+        <w:rPr>
+          <w:b/>
+          <w:bCs/>
+          <w:color w:val="FF0000"/>
+        </w:rPr>
+        <w:t xml:space="preserve"> </w:t>
       </w:r>
       <w:proofErr w:type="gramStart"/>
       <w:r>
@@ -773,7 +781,73 @@
           <w:bCs/>
           <w:color w:val="FF0000"/>
         </w:rPr>
-        <w:t xml:space="preserve">FINGER </w:t>
+        <w:t>ARM</w:t>
+      </w:r>
+      <w:r>
+        <w:rPr>
+          <w:b/>
+          <w:bCs/>
+          <w:color w:val="FF0000"/>
+        </w:rPr>
+        <w:t xml:space="preserve"> </w:t>
+      </w:r>
+      <w:proofErr w:type="gramStart"/>
+      <w:r>
+        <w:rPr>
+          <w:b/>
+          <w:bCs/>
+          <w:color w:val="FF0000"/>
+        </w:rPr>
+        <w:t>CORRELATIONS</w:t>
+      </w:r>
+      <w:r>
+        <w:rPr>
+          <w:b/>
+          <w:bCs/>
+        </w:rPr>
+        <w:t>;</w:t>
+      </w:r>
+      <w:proofErr w:type="gramEnd"/>
+    </w:p>
+    <w:p>
+      <w:pPr>
+        <w:ind w:left="1080" w:firstLine="360"/>
+        <w:jc w:val="both"/>
+        <w:rPr>
+          <w:b/>
+          <w:bCs/>
+        </w:rPr>
+      </w:pPr>
+      <w:r>
+        <w:rPr>
+          <w:u w:val="single"/>
+        </w:rPr>
+        <w:t>PREVENTION SECURITY SYSTEM</w:t>
+      </w:r>
+      <w:r>
+        <w:rPr>
+          <w:u w:val="single"/>
+        </w:rPr>
+        <w:t>:</w:t>
+      </w:r>
+      <w:r>
+        <w:t xml:space="preserve"> </w:t>
+      </w:r>
+      <w:r>
+        <w:rPr>
+          <w:b/>
+          <w:bCs/>
+          <w:color w:val="FF0000"/>
+        </w:rPr>
+        <w:t xml:space="preserve">ANY </w:t>
+      </w:r>
+      <w:r>
+        <w:rPr>
+          <w:b/>
+          <w:bCs/>
+          <w:color w:val="FF0000"/>
+        </w:rPr>
+        <w:t xml:space="preserve">CLITORIS </w:t>
       </w:r>
       <w:proofErr w:type="gramStart"/>
       <w:r>
@@ -834,7 +908,15 @@
           <w:bCs/>
           <w:color w:val="FF0000"/>
         </w:rPr>
-        <w:t xml:space="preserve">HEAD </w:t>
+        <w:t>EYE</w:t>
+      </w:r>
+      <w:r>
+        <w:rPr>
+          <w:b/>
+          <w:bCs/>
+          <w:color w:val="FF0000"/>
+        </w:rPr>
+        <w:t xml:space="preserve"> </w:t>
       </w:r>
       <w:proofErr w:type="gramStart"/>
       <w:r>
@@ -895,7 +977,7 @@
           <w:bCs/>
           <w:color w:val="FF0000"/>
         </w:rPr>
-        <w:t xml:space="preserve">PENIS </w:t>
+        <w:t xml:space="preserve">FINGER </w:t>
       </w:r>
       <w:proofErr w:type="gramStart"/>
       <w:r>
@@ -956,7 +1038,15 @@
           <w:bCs/>
           <w:color w:val="FF0000"/>
         </w:rPr>
-        <w:t xml:space="preserve">TONGUE </w:t>
+        <w:t>FOOT</w:t>
+      </w:r>
+      <w:r>
+        <w:rPr>
+          <w:b/>
+          <w:bCs/>
+          <w:color w:val="FF0000"/>
+        </w:rPr>
+        <w:t xml:space="preserve"> </w:t>
       </w:r>
       <w:proofErr w:type="gramStart"/>
       <w:r>
@@ -1017,7 +1107,15 @@
           <w:bCs/>
           <w:color w:val="FF0000"/>
         </w:rPr>
-        <w:t xml:space="preserve">VAGINA </w:t>
+        <w:t>HAND</w:t>
+      </w:r>
+      <w:r>
+        <w:rPr>
+          <w:b/>
+          <w:bCs/>
+          <w:color w:val="FF0000"/>
+        </w:rPr>
+        <w:t xml:space="preserve"> </w:t>
       </w:r>
       <w:proofErr w:type="gramStart"/>
       <w:r>
@@ -1047,6 +1145,9 @@
         </w:rPr>
       </w:pPr>
       <w:r>
+        <w:tab/>
+      </w:r>
+      <w:r>
         <w:rPr>
           <w:u w:val="single"/>
         </w:rPr>
@@ -1075,7 +1176,7 @@
           <w:bCs/>
           <w:color w:val="FF0000"/>
         </w:rPr>
-        <w:t xml:space="preserve">BODY MOVEMENT </w:t>
+        <w:t xml:space="preserve">HEAD </w:t>
       </w:r>
       <w:proofErr w:type="gramStart"/>
       <w:r>
@@ -1136,7 +1237,15 @@
           <w:bCs/>
           <w:color w:val="FF0000"/>
         </w:rPr>
-        <w:t xml:space="preserve">FINGER MOVEMENT </w:t>
+        <w:t>LEG</w:t>
+      </w:r>
+      <w:r>
+        <w:rPr>
+          <w:b/>
+          <w:bCs/>
+          <w:color w:val="FF0000"/>
+        </w:rPr>
+        <w:t xml:space="preserve"> </w:t>
       </w:r>
       <w:proofErr w:type="gramStart"/>
       <w:r>
@@ -1197,7 +1306,15 @@
           <w:bCs/>
           <w:color w:val="FF0000"/>
         </w:rPr>
-        <w:t xml:space="preserve">HEAD MOVEMENT </w:t>
+        <w:t>MOUTH</w:t>
+      </w:r>
+      <w:r>
+        <w:rPr>
+          <w:b/>
+          <w:bCs/>
+          <w:color w:val="FF0000"/>
+        </w:rPr>
+        <w:t xml:space="preserve"> </w:t>
       </w:r>
       <w:proofErr w:type="gramStart"/>
       <w:r>
@@ -1258,7 +1375,15 @@
           <w:bCs/>
           <w:color w:val="FF0000"/>
         </w:rPr>
-        <w:t xml:space="preserve">TONGUE MOVEMENT </w:t>
+        <w:t>NECK</w:t>
+      </w:r>
+      <w:r>
+        <w:rPr>
+          <w:b/>
+          <w:bCs/>
+          <w:color w:val="FF0000"/>
+        </w:rPr>
+        <w:t xml:space="preserve"> </w:t>
       </w:r>
       <w:proofErr w:type="gramStart"/>
       <w:r>
@@ -1288,6 +1413,773 @@
         </w:rPr>
       </w:pPr>
       <w:r>
+        <w:tab/>
+      </w:r>
+      <w:r>
+        <w:rPr>
+          <w:u w:val="single"/>
+        </w:rPr>
+        <w:t>PREVENTION SECURITY SYSTEM</w:t>
+      </w:r>
+      <w:r>
+        <w:rPr>
+          <w:u w:val="single"/>
+        </w:rPr>
+        <w:t>:</w:t>
+      </w:r>
+      <w:r>
+        <w:t xml:space="preserve"> </w:t>
+      </w:r>
+      <w:r>
+        <w:rPr>
+          <w:b/>
+          <w:bCs/>
+          <w:color w:val="FF0000"/>
+        </w:rPr>
+        <w:t xml:space="preserve">ANY </w:t>
+      </w:r>
+      <w:r>
+        <w:rPr>
+          <w:b/>
+          <w:bCs/>
+          <w:color w:val="FF0000"/>
+        </w:rPr>
+        <w:t>NOSE</w:t>
+      </w:r>
+      <w:r>
+        <w:rPr>
+          <w:b/>
+          <w:bCs/>
+          <w:color w:val="FF0000"/>
+        </w:rPr>
+        <w:t xml:space="preserve"> </w:t>
+      </w:r>
+      <w:proofErr w:type="gramStart"/>
+      <w:r>
+        <w:rPr>
+          <w:b/>
+          <w:bCs/>
+          <w:color w:val="FF0000"/>
+        </w:rPr>
+        <w:t>CORRELATIONS</w:t>
+      </w:r>
+      <w:r>
+        <w:rPr>
+          <w:b/>
+          <w:bCs/>
+        </w:rPr>
+        <w:t>;</w:t>
+      </w:r>
+      <w:proofErr w:type="gramEnd"/>
+    </w:p>
+    <w:p>
+      <w:pPr>
+        <w:ind w:left="1080" w:firstLine="360"/>
+        <w:jc w:val="both"/>
+        <w:rPr>
+          <w:b/>
+          <w:bCs/>
+        </w:rPr>
+      </w:pPr>
+      <w:r>
+        <w:rPr>
+          <w:u w:val="single"/>
+        </w:rPr>
+        <w:t>PREVENTION SECURITY SYSTEM</w:t>
+      </w:r>
+      <w:r>
+        <w:rPr>
+          <w:u w:val="single"/>
+        </w:rPr>
+        <w:t>:</w:t>
+      </w:r>
+      <w:r>
+        <w:t xml:space="preserve"> </w:t>
+      </w:r>
+      <w:r>
+        <w:rPr>
+          <w:b/>
+          <w:bCs/>
+          <w:color w:val="FF0000"/>
+        </w:rPr>
+        <w:t xml:space="preserve">ANY </w:t>
+      </w:r>
+      <w:r>
+        <w:rPr>
+          <w:b/>
+          <w:bCs/>
+          <w:color w:val="FF0000"/>
+        </w:rPr>
+        <w:t xml:space="preserve">PENIS </w:t>
+      </w:r>
+      <w:proofErr w:type="gramStart"/>
+      <w:r>
+        <w:rPr>
+          <w:b/>
+          <w:bCs/>
+          <w:color w:val="FF0000"/>
+        </w:rPr>
+        <w:t>CORRELATIONS</w:t>
+      </w:r>
+      <w:r>
+        <w:rPr>
+          <w:b/>
+          <w:bCs/>
+        </w:rPr>
+        <w:t>;</w:t>
+      </w:r>
+      <w:proofErr w:type="gramEnd"/>
+    </w:p>
+    <w:p>
+      <w:pPr>
+        <w:ind w:left="360" w:firstLine="360"/>
+        <w:jc w:val="both"/>
+        <w:rPr>
+          <w:b/>
+          <w:bCs/>
+        </w:rPr>
+      </w:pPr>
+      <w:r>
+        <w:tab/>
+      </w:r>
+      <w:r>
+        <w:rPr>
+          <w:u w:val="single"/>
+        </w:rPr>
+        <w:t>PREVENTION SECURITY SYSTEM</w:t>
+      </w:r>
+      <w:r>
+        <w:rPr>
+          <w:u w:val="single"/>
+        </w:rPr>
+        <w:t>:</w:t>
+      </w:r>
+      <w:r>
+        <w:t xml:space="preserve"> </w:t>
+      </w:r>
+      <w:r>
+        <w:rPr>
+          <w:b/>
+          <w:bCs/>
+          <w:color w:val="FF0000"/>
+        </w:rPr>
+        <w:t xml:space="preserve">ANY </w:t>
+      </w:r>
+      <w:r>
+        <w:rPr>
+          <w:b/>
+          <w:bCs/>
+          <w:color w:val="FF0000"/>
+        </w:rPr>
+        <w:t>RIB CAGE</w:t>
+      </w:r>
+      <w:r>
+        <w:rPr>
+          <w:b/>
+          <w:bCs/>
+          <w:color w:val="FF0000"/>
+        </w:rPr>
+        <w:t xml:space="preserve"> </w:t>
+      </w:r>
+      <w:proofErr w:type="gramStart"/>
+      <w:r>
+        <w:rPr>
+          <w:b/>
+          <w:bCs/>
+          <w:color w:val="FF0000"/>
+        </w:rPr>
+        <w:t>CORRELATIONS</w:t>
+      </w:r>
+      <w:r>
+        <w:rPr>
+          <w:b/>
+          <w:bCs/>
+        </w:rPr>
+        <w:t>;</w:t>
+      </w:r>
+      <w:proofErr w:type="gramEnd"/>
+    </w:p>
+    <w:p>
+      <w:pPr>
+        <w:ind w:left="360" w:firstLine="360"/>
+        <w:jc w:val="both"/>
+        <w:rPr>
+          <w:b/>
+          <w:bCs/>
+        </w:rPr>
+      </w:pPr>
+      <w:r>
+        <w:tab/>
+      </w:r>
+      <w:r>
+        <w:rPr>
+          <w:u w:val="single"/>
+        </w:rPr>
+        <w:t>PREVENTION SECURITY SYSTEM</w:t>
+      </w:r>
+      <w:r>
+        <w:rPr>
+          <w:u w:val="single"/>
+        </w:rPr>
+        <w:t>:</w:t>
+      </w:r>
+      <w:r>
+        <w:t xml:space="preserve"> </w:t>
+      </w:r>
+      <w:r>
+        <w:rPr>
+          <w:b/>
+          <w:bCs/>
+          <w:color w:val="FF0000"/>
+        </w:rPr>
+        <w:t xml:space="preserve">ANY </w:t>
+      </w:r>
+      <w:r>
+        <w:rPr>
+          <w:b/>
+          <w:bCs/>
+          <w:color w:val="FF0000"/>
+        </w:rPr>
+        <w:t xml:space="preserve">RIB </w:t>
+      </w:r>
+      <w:proofErr w:type="gramStart"/>
+      <w:r>
+        <w:rPr>
+          <w:b/>
+          <w:bCs/>
+          <w:color w:val="FF0000"/>
+        </w:rPr>
+        <w:t>CORRELATIONS</w:t>
+      </w:r>
+      <w:r>
+        <w:rPr>
+          <w:b/>
+          <w:bCs/>
+        </w:rPr>
+        <w:t>;</w:t>
+      </w:r>
+      <w:proofErr w:type="gramEnd"/>
+    </w:p>
+    <w:p>
+      <w:pPr>
+        <w:ind w:left="360" w:firstLine="360"/>
+        <w:jc w:val="both"/>
+        <w:rPr>
+          <w:b/>
+          <w:bCs/>
+        </w:rPr>
+      </w:pPr>
+      <w:r>
+        <w:tab/>
+      </w:r>
+      <w:r>
+        <w:rPr>
+          <w:u w:val="single"/>
+        </w:rPr>
+        <w:t>PREVENTION SECURITY SYSTEM</w:t>
+      </w:r>
+      <w:r>
+        <w:rPr>
+          <w:u w:val="single"/>
+        </w:rPr>
+        <w:t>:</w:t>
+      </w:r>
+      <w:r>
+        <w:t xml:space="preserve"> </w:t>
+      </w:r>
+      <w:r>
+        <w:rPr>
+          <w:b/>
+          <w:bCs/>
+          <w:color w:val="FF0000"/>
+        </w:rPr>
+        <w:t xml:space="preserve">ANY </w:t>
+      </w:r>
+      <w:r>
+        <w:rPr>
+          <w:b/>
+          <w:bCs/>
+          <w:color w:val="FF0000"/>
+        </w:rPr>
+        <w:t>STOMACH</w:t>
+      </w:r>
+      <w:r>
+        <w:rPr>
+          <w:b/>
+          <w:bCs/>
+          <w:color w:val="FF0000"/>
+        </w:rPr>
+        <w:t xml:space="preserve"> </w:t>
+      </w:r>
+      <w:proofErr w:type="gramStart"/>
+      <w:r>
+        <w:rPr>
+          <w:b/>
+          <w:bCs/>
+          <w:color w:val="FF0000"/>
+        </w:rPr>
+        <w:t>CORRELATIONS</w:t>
+      </w:r>
+      <w:r>
+        <w:rPr>
+          <w:b/>
+          <w:bCs/>
+        </w:rPr>
+        <w:t>;</w:t>
+      </w:r>
+      <w:proofErr w:type="gramEnd"/>
+    </w:p>
+    <w:p>
+      <w:pPr>
+        <w:ind w:left="360" w:firstLine="360"/>
+        <w:jc w:val="both"/>
+        <w:rPr>
+          <w:b/>
+          <w:bCs/>
+        </w:rPr>
+      </w:pPr>
+      <w:r>
+        <w:lastRenderedPageBreak/>
+        <w:tab/>
+      </w:r>
+      <w:r>
+        <w:rPr>
+          <w:u w:val="single"/>
+        </w:rPr>
+        <w:t>PREVENTION SECURITY SYSTEM</w:t>
+      </w:r>
+      <w:r>
+        <w:rPr>
+          <w:u w:val="single"/>
+        </w:rPr>
+        <w:t>:</w:t>
+      </w:r>
+      <w:r>
+        <w:t xml:space="preserve"> </w:t>
+      </w:r>
+      <w:r>
+        <w:rPr>
+          <w:b/>
+          <w:bCs/>
+          <w:color w:val="FF0000"/>
+        </w:rPr>
+        <w:t xml:space="preserve">ANY </w:t>
+      </w:r>
+      <w:r>
+        <w:rPr>
+          <w:b/>
+          <w:bCs/>
+          <w:color w:val="FF0000"/>
+        </w:rPr>
+        <w:t>TO</w:t>
+      </w:r>
+      <w:r>
+        <w:rPr>
+          <w:b/>
+          <w:bCs/>
+          <w:color w:val="FF0000"/>
+        </w:rPr>
+        <w:t>E</w:t>
+      </w:r>
+      <w:r>
+        <w:rPr>
+          <w:b/>
+          <w:bCs/>
+          <w:color w:val="FF0000"/>
+        </w:rPr>
+        <w:t xml:space="preserve"> </w:t>
+      </w:r>
+      <w:proofErr w:type="gramStart"/>
+      <w:r>
+        <w:rPr>
+          <w:b/>
+          <w:bCs/>
+          <w:color w:val="FF0000"/>
+        </w:rPr>
+        <w:t>CORRELATIONS</w:t>
+      </w:r>
+      <w:r>
+        <w:rPr>
+          <w:b/>
+          <w:bCs/>
+        </w:rPr>
+        <w:t>;</w:t>
+      </w:r>
+      <w:proofErr w:type="gramEnd"/>
+    </w:p>
+    <w:p>
+      <w:pPr>
+        <w:ind w:left="360" w:firstLine="360"/>
+        <w:jc w:val="both"/>
+        <w:rPr>
+          <w:b/>
+          <w:bCs/>
+        </w:rPr>
+      </w:pPr>
+      <w:r>
+        <w:tab/>
+      </w:r>
+      <w:r>
+        <w:rPr>
+          <w:u w:val="single"/>
+        </w:rPr>
+        <w:t>PREVENTION SECURITY SYSTEM</w:t>
+      </w:r>
+      <w:r>
+        <w:rPr>
+          <w:u w:val="single"/>
+        </w:rPr>
+        <w:t>:</w:t>
+      </w:r>
+      <w:r>
+        <w:t xml:space="preserve"> </w:t>
+      </w:r>
+      <w:r>
+        <w:rPr>
+          <w:b/>
+          <w:bCs/>
+          <w:color w:val="FF0000"/>
+        </w:rPr>
+        <w:t xml:space="preserve">ANY </w:t>
+      </w:r>
+      <w:r>
+        <w:rPr>
+          <w:b/>
+          <w:bCs/>
+          <w:color w:val="FF0000"/>
+        </w:rPr>
+        <w:t xml:space="preserve">TONGUE </w:t>
+      </w:r>
+      <w:proofErr w:type="gramStart"/>
+      <w:r>
+        <w:rPr>
+          <w:b/>
+          <w:bCs/>
+          <w:color w:val="FF0000"/>
+        </w:rPr>
+        <w:t>CORRELATIONS</w:t>
+      </w:r>
+      <w:r>
+        <w:rPr>
+          <w:b/>
+          <w:bCs/>
+        </w:rPr>
+        <w:t>;</w:t>
+      </w:r>
+      <w:proofErr w:type="gramEnd"/>
+    </w:p>
+    <w:p>
+      <w:pPr>
+        <w:ind w:left="360" w:firstLine="360"/>
+        <w:jc w:val="both"/>
+        <w:rPr>
+          <w:b/>
+          <w:bCs/>
+        </w:rPr>
+      </w:pPr>
+      <w:r>
+        <w:tab/>
+      </w:r>
+      <w:r>
+        <w:rPr>
+          <w:u w:val="single"/>
+        </w:rPr>
+        <w:t>PREVENTION SECURITY SYSTEM</w:t>
+      </w:r>
+      <w:r>
+        <w:rPr>
+          <w:u w:val="single"/>
+        </w:rPr>
+        <w:t>:</w:t>
+      </w:r>
+      <w:r>
+        <w:t xml:space="preserve"> </w:t>
+      </w:r>
+      <w:r>
+        <w:rPr>
+          <w:b/>
+          <w:bCs/>
+          <w:color w:val="FF0000"/>
+        </w:rPr>
+        <w:t xml:space="preserve">ANY </w:t>
+      </w:r>
+      <w:r>
+        <w:rPr>
+          <w:b/>
+          <w:bCs/>
+          <w:color w:val="FF0000"/>
+        </w:rPr>
+        <w:t xml:space="preserve">VAGINA </w:t>
+      </w:r>
+      <w:proofErr w:type="gramStart"/>
+      <w:r>
+        <w:rPr>
+          <w:b/>
+          <w:bCs/>
+          <w:color w:val="FF0000"/>
+        </w:rPr>
+        <w:t>CORRELATIONS</w:t>
+      </w:r>
+      <w:r>
+        <w:rPr>
+          <w:b/>
+          <w:bCs/>
+        </w:rPr>
+        <w:t>;</w:t>
+      </w:r>
+      <w:proofErr w:type="gramEnd"/>
+    </w:p>
+    <w:p>
+      <w:pPr>
+        <w:ind w:left="360" w:firstLine="360"/>
+        <w:jc w:val="both"/>
+        <w:rPr>
+          <w:b/>
+          <w:bCs/>
+        </w:rPr>
+      </w:pPr>
+      <w:r>
+        <w:rPr>
+          <w:u w:val="single"/>
+        </w:rPr>
+        <w:t>PREVENTION SECURITY SYSTEM</w:t>
+      </w:r>
+      <w:r>
+        <w:rPr>
+          <w:u w:val="single"/>
+        </w:rPr>
+        <w:t>:</w:t>
+      </w:r>
+      <w:r>
+        <w:t xml:space="preserve"> </w:t>
+      </w:r>
+      <w:r>
+        <w:rPr>
+          <w:b/>
+          <w:bCs/>
+          <w:color w:val="FF0000"/>
+        </w:rPr>
+        <w:t xml:space="preserve">ANY </w:t>
+      </w:r>
+      <w:r>
+        <w:rPr>
+          <w:b/>
+          <w:bCs/>
+          <w:color w:val="FF0000"/>
+        </w:rPr>
+        <w:t xml:space="preserve">BODY MOVEMENT </w:t>
+      </w:r>
+      <w:proofErr w:type="gramStart"/>
+      <w:r>
+        <w:rPr>
+          <w:b/>
+          <w:bCs/>
+          <w:color w:val="FF0000"/>
+        </w:rPr>
+        <w:t>CORRELATIONS</w:t>
+      </w:r>
+      <w:r>
+        <w:rPr>
+          <w:b/>
+          <w:bCs/>
+        </w:rPr>
+        <w:t>;</w:t>
+      </w:r>
+      <w:proofErr w:type="gramEnd"/>
+    </w:p>
+    <w:p>
+      <w:pPr>
+        <w:ind w:left="360" w:firstLine="360"/>
+        <w:jc w:val="both"/>
+        <w:rPr>
+          <w:b/>
+          <w:bCs/>
+        </w:rPr>
+      </w:pPr>
+      <w:r>
+        <w:tab/>
+      </w:r>
+      <w:r>
+        <w:rPr>
+          <w:u w:val="single"/>
+        </w:rPr>
+        <w:t>PREVENTION SECURITY SYSTEM</w:t>
+      </w:r>
+      <w:r>
+        <w:rPr>
+          <w:u w:val="single"/>
+        </w:rPr>
+        <w:t>:</w:t>
+      </w:r>
+      <w:r>
+        <w:t xml:space="preserve"> </w:t>
+      </w:r>
+      <w:r>
+        <w:rPr>
+          <w:b/>
+          <w:bCs/>
+          <w:color w:val="FF0000"/>
+        </w:rPr>
+        <w:t xml:space="preserve">ANY </w:t>
+      </w:r>
+      <w:r>
+        <w:rPr>
+          <w:b/>
+          <w:bCs/>
+          <w:color w:val="FF0000"/>
+        </w:rPr>
+        <w:t xml:space="preserve">FINGER MOVEMENT </w:t>
+      </w:r>
+      <w:proofErr w:type="gramStart"/>
+      <w:r>
+        <w:rPr>
+          <w:b/>
+          <w:bCs/>
+          <w:color w:val="FF0000"/>
+        </w:rPr>
+        <w:t>CORRELATIONS</w:t>
+      </w:r>
+      <w:r>
+        <w:rPr>
+          <w:b/>
+          <w:bCs/>
+        </w:rPr>
+        <w:t>;</w:t>
+      </w:r>
+      <w:proofErr w:type="gramEnd"/>
+    </w:p>
+    <w:p>
+      <w:pPr>
+        <w:ind w:left="360" w:firstLine="360"/>
+        <w:jc w:val="both"/>
+        <w:rPr>
+          <w:b/>
+          <w:bCs/>
+        </w:rPr>
+      </w:pPr>
+      <w:r>
+        <w:tab/>
+      </w:r>
+      <w:r>
+        <w:rPr>
+          <w:u w:val="single"/>
+        </w:rPr>
+        <w:t>PREVENTION SECURITY SYSTEM</w:t>
+      </w:r>
+      <w:r>
+        <w:rPr>
+          <w:u w:val="single"/>
+        </w:rPr>
+        <w:t>:</w:t>
+      </w:r>
+      <w:r>
+        <w:t xml:space="preserve"> </w:t>
+      </w:r>
+      <w:r>
+        <w:rPr>
+          <w:b/>
+          <w:bCs/>
+          <w:color w:val="FF0000"/>
+        </w:rPr>
+        <w:t xml:space="preserve">ANY </w:t>
+      </w:r>
+      <w:r>
+        <w:rPr>
+          <w:b/>
+          <w:bCs/>
+          <w:color w:val="FF0000"/>
+        </w:rPr>
+        <w:t xml:space="preserve">HEAD MOVEMENT </w:t>
+      </w:r>
+      <w:proofErr w:type="gramStart"/>
+      <w:r>
+        <w:rPr>
+          <w:b/>
+          <w:bCs/>
+          <w:color w:val="FF0000"/>
+        </w:rPr>
+        <w:t>CORRELATIONS</w:t>
+      </w:r>
+      <w:r>
+        <w:rPr>
+          <w:b/>
+          <w:bCs/>
+        </w:rPr>
+        <w:t>;</w:t>
+      </w:r>
+      <w:proofErr w:type="gramEnd"/>
+    </w:p>
+    <w:p>
+      <w:pPr>
+        <w:ind w:left="360" w:firstLine="360"/>
+        <w:jc w:val="both"/>
+        <w:rPr>
+          <w:b/>
+          <w:bCs/>
+        </w:rPr>
+      </w:pPr>
+      <w:r>
+        <w:tab/>
+      </w:r>
+      <w:r>
+        <w:rPr>
+          <w:u w:val="single"/>
+        </w:rPr>
+        <w:t>PREVENTION SECURITY SYSTEM</w:t>
+      </w:r>
+      <w:r>
+        <w:rPr>
+          <w:u w:val="single"/>
+        </w:rPr>
+        <w:t>:</w:t>
+      </w:r>
+      <w:r>
+        <w:t xml:space="preserve"> </w:t>
+      </w:r>
+      <w:r>
+        <w:rPr>
+          <w:b/>
+          <w:bCs/>
+          <w:color w:val="FF0000"/>
+        </w:rPr>
+        <w:t xml:space="preserve">ANY </w:t>
+      </w:r>
+      <w:r>
+        <w:rPr>
+          <w:b/>
+          <w:bCs/>
+          <w:color w:val="FF0000"/>
+        </w:rPr>
+        <w:t xml:space="preserve">TONGUE MOVEMENT </w:t>
+      </w:r>
+      <w:proofErr w:type="gramStart"/>
+      <w:r>
+        <w:rPr>
+          <w:b/>
+          <w:bCs/>
+          <w:color w:val="FF0000"/>
+        </w:rPr>
+        <w:t>CORRELATIONS</w:t>
+      </w:r>
+      <w:r>
+        <w:rPr>
+          <w:b/>
+          <w:bCs/>
+        </w:rPr>
+        <w:t>;</w:t>
+      </w:r>
+      <w:proofErr w:type="gramEnd"/>
+    </w:p>
+    <w:p>
+      <w:pPr>
+        <w:ind w:left="360" w:firstLine="360"/>
+        <w:jc w:val="both"/>
+        <w:rPr>
+          <w:b/>
+          <w:bCs/>
+        </w:rPr>
+      </w:pPr>
+      <w:r>
         <w:rPr>
           <w:u w:val="single"/>
         </w:rPr>
@@ -1636,7 +2528,6 @@
         <w:rPr>
           <w:u w:val="single"/>
         </w:rPr>
-        <w:lastRenderedPageBreak/>
         <w:t>PREVENTION SECURITY SYSTEM</w:t>
       </w:r>
       <w:r>
@@ -2147,6 +3038,7 @@
         <w:rPr>
           <w:u w:val="single"/>
         </w:rPr>
+        <w:lastRenderedPageBreak/>
         <w:t>PREVENTION SECURITY SYSTEM</w:t>
       </w:r>
       <w:r>

</xml_diff>